<commit_message>
Randomized tileQueue, styling of page
</commit_message>
<xml_diff>
--- a/Tile templates.docx
+++ b/Tile templates.docx
@@ -674,7 +674,7 @@
     <w:p>
       <w:pPr>
         <w:rPr>
-          <w:rFonts w:ascii="Aharoni" w:hAnsi="Aharoni" w:cs="Aharoni" w:hint="cs"/>
+          <w:rFonts w:ascii="Aharoni" w:hAnsi="Aharoni" w:cs="Aharoni"/>
           <w:b/>
           <w:color w:val="F2F2F2" w:themeColor="background1" w:themeShade="F2"/>
           <w:sz w:val="200"/>
@@ -741,7 +741,55 @@
             <w14:round/>
           </w14:textOutline>
         </w:rPr>
-        <w:t>12188</w:t>
+        <w:t>12</w:t>
+      </w:r>
+      <w:r>
+        <w:rPr>
+          <w:rFonts w:ascii="Aharoni" w:hAnsi="Aharoni" w:cs="Aharoni"/>
+          <w:b/>
+          <w:color w:val="FFE599" w:themeColor="accent4" w:themeTint="66"/>
+          <w:sz w:val="200"/>
+          <w:szCs w:val="200"/>
+          <w:highlight w:val="darkYellow"/>
+          <w14:glow w14:rad="228600">
+            <w14:schemeClr w14:val="accent4">
+              <w14:alpha w14:val="60000"/>
+              <w14:satMod w14:val="175000"/>
+            </w14:schemeClr>
+          </w14:glow>
+          <w14:textOutline w14:w="6731" w14:cap="flat" w14:cmpd="sng" w14:algn="ctr">
+            <w14:solidFill>
+              <w14:schemeClr w14:val="bg1"/>
+            </w14:solidFill>
+            <w14:prstDash w14:val="solid"/>
+            <w14:round/>
+          </w14:textOutline>
+        </w:rPr>
+        <w:t>2</w:t>
+      </w:r>
+      <w:r>
+        <w:rPr>
+          <w:rFonts w:ascii="Aharoni" w:hAnsi="Aharoni" w:cs="Aharoni"/>
+          <w:b/>
+          <w:color w:val="FFE599" w:themeColor="accent4" w:themeTint="66"/>
+          <w:sz w:val="200"/>
+          <w:szCs w:val="200"/>
+          <w:highlight w:val="darkYellow"/>
+          <w14:glow w14:rad="228600">
+            <w14:schemeClr w14:val="accent4">
+              <w14:alpha w14:val="60000"/>
+              <w14:satMod w14:val="175000"/>
+            </w14:schemeClr>
+          </w14:glow>
+          <w14:textOutline w14:w="6731" w14:cap="flat" w14:cmpd="sng" w14:algn="ctr">
+            <w14:solidFill>
+              <w14:schemeClr w14:val="bg1"/>
+            </w14:solidFill>
+            <w14:prstDash w14:val="solid"/>
+            <w14:round/>
+          </w14:textOutline>
+        </w:rPr>
+        <w:t>88</w:t>
       </w:r>
       <w:r>
         <w:rPr>

</xml_diff>